<commit_message>
CdU modificati e diagramma (restituzione)
</commit_message>
<xml_diff>
--- a/Progettazione/CdU - Progettazione.docx
+++ b/Progettazione/CdU - Progettazione.docx
@@ -29287,17 +29287,17 @@
                 <w:color w:val="000000"/>
                 <w:lang w:eastAsia="it-IT"/>
               </w:rPr>
-              <w:t xml:space="preserve">id: </w:t>
-            </w:r>
-            <w:r>
-              <w:rPr>
-                <w:rFonts w:ascii="Calibri" w:eastAsia="Times New Roman" w:hAnsi="Calibri" w:cs="Calibri"/>
-                <w:b/>
-                <w:bCs/>
-                <w:color w:val="000000"/>
-                <w:lang w:eastAsia="it-IT"/>
-              </w:rPr>
-              <w:t>12</w:t>
+              <w:t>id:</w:t>
+            </w:r>
+            <w:r>
+              <w:rPr>
+                <w:rFonts w:ascii="Calibri" w:eastAsia="Times New Roman" w:hAnsi="Calibri" w:cs="Calibri"/>
+                <w:b/>
+                <w:bCs/>
+                <w:color w:val="000000"/>
+                <w:lang w:eastAsia="it-IT"/>
+              </w:rPr>
+              <w:t xml:space="preserve"> 9</w:t>
             </w:r>
           </w:p>
         </w:tc>
@@ -30124,7 +30124,7 @@
                 <w:color w:val="000000"/>
                 <w:lang w:eastAsia="it-IT"/>
               </w:rPr>
-              <w:t>3</w:t>
+              <w:t>0</w:t>
             </w:r>
           </w:p>
         </w:tc>
@@ -30865,7 +30865,7 @@
                 <w:color w:val="000000"/>
                 <w:lang w:eastAsia="it-IT"/>
               </w:rPr>
-              <w:t>4</w:t>
+              <w:t>1</w:t>
             </w:r>
           </w:p>
         </w:tc>
@@ -31603,7 +31603,7 @@
                 <w:color w:val="000000"/>
                 <w:lang w:eastAsia="it-IT"/>
               </w:rPr>
-              <w:t>5</w:t>
+              <w:t>2</w:t>
             </w:r>
           </w:p>
         </w:tc>
@@ -32449,7 +32449,7 @@
                 <w:color w:val="000000"/>
                 <w:lang w:eastAsia="it-IT"/>
               </w:rPr>
-              <w:t>6</w:t>
+              <w:t>3</w:t>
             </w:r>
           </w:p>
         </w:tc>
@@ -33212,7 +33212,7 @@
                 <w:color w:val="000000"/>
                 <w:lang w:eastAsia="it-IT"/>
               </w:rPr>
-              <w:t>7</w:t>
+              <w:t>4</w:t>
             </w:r>
           </w:p>
         </w:tc>

</xml_diff>

<commit_message>
cdu cambiati e diagramma di attività
</commit_message>
<xml_diff>
--- a/Progettazione/CdU - Progettazione.docx
+++ b/Progettazione/CdU - Progettazione.docx
@@ -18945,32 +18945,23 @@
                 <w:color w:val="000000"/>
                 <w:lang w:eastAsia="it-IT"/>
               </w:rPr>
-              <w:t>7 il sistema rilascia la fattura</w:t>
-            </w:r>
-          </w:p>
-          <w:p>
-            <w:pPr>
-              <w:rPr>
-                <w:rFonts w:ascii="Calibri" w:eastAsia="Times New Roman" w:hAnsi="Calibri" w:cs="Calibri"/>
-                <w:color w:val="000000"/>
-                <w:lang w:eastAsia="it-IT"/>
-              </w:rPr>
-            </w:pPr>
-            <w:r>
-              <w:rPr>
-                <w:rFonts w:ascii="Calibri" w:eastAsia="Times New Roman" w:hAnsi="Calibri" w:cs="Calibri"/>
-                <w:color w:val="000000"/>
-                <w:lang w:eastAsia="it-IT"/>
-              </w:rPr>
-              <w:t xml:space="preserve">8 </w:t>
-            </w:r>
-            <w:r>
-              <w:rPr>
-                <w:rFonts w:ascii="Calibri" w:eastAsia="Times New Roman" w:hAnsi="Calibri" w:cs="Calibri"/>
-                <w:color w:val="000000"/>
-                <w:lang w:eastAsia="it-IT"/>
-              </w:rPr>
-              <w:t>la sequenza degli eventi torna alla sequenza di eventi principale</w:t>
+              <w:t>7</w:t>
+            </w:r>
+            <w:r>
+              <w:rPr>
+                <w:rFonts w:ascii="Calibri" w:eastAsia="Times New Roman" w:hAnsi="Calibri" w:cs="Calibri"/>
+                <w:color w:val="000000"/>
+                <w:lang w:eastAsia="it-IT"/>
+              </w:rPr>
+              <w:t xml:space="preserve"> L</w:t>
+            </w:r>
+            <w:r>
+              <w:rPr>
+                <w:rFonts w:ascii="Calibri" w:eastAsia="Times New Roman" w:hAnsi="Calibri" w:cs="Calibri"/>
+                <w:color w:val="000000"/>
+                <w:lang w:eastAsia="it-IT"/>
+              </w:rPr>
+              <w:t>a sequenza degli eventi torna alla sequenza di eventi principale</w:t>
             </w:r>
             <w:r>
               <w:rPr>
@@ -21227,62 +21218,62 @@
                 <w:color w:val="000000"/>
                 <w:lang w:eastAsia="it-IT"/>
               </w:rPr>
+              <w:t xml:space="preserve">Sequenza degli eventi alternativa: </w:t>
+            </w:r>
+            <w:proofErr w:type="spellStart"/>
+            <w:r>
+              <w:rPr>
+                <w:rFonts w:ascii="Calibri" w:eastAsia="Times New Roman" w:hAnsi="Calibri" w:cs="Calibri"/>
+                <w:color w:val="000000"/>
+                <w:lang w:eastAsia="it-IT"/>
+              </w:rPr>
+              <w:t>NoleggioCliente</w:t>
+            </w:r>
+            <w:proofErr w:type="spellEnd"/>
+            <w:r>
+              <w:rPr>
+                <w:rFonts w:ascii="Calibri" w:eastAsia="Times New Roman" w:hAnsi="Calibri" w:cs="Calibri"/>
+                <w:color w:val="000000"/>
+                <w:lang w:eastAsia="it-IT"/>
+              </w:rPr>
+              <w:t>:</w:t>
+            </w:r>
+          </w:p>
+        </w:tc>
+      </w:tr>
+      <w:tr>
+        <w:trPr>
+          <w:trHeight w:val="320"/>
+        </w:trPr>
+        <w:tc>
+          <w:tcPr>
+            <w:tcW w:w="8794" w:type="dxa"/>
+            <w:tcBorders>
+              <w:top w:val="nil"/>
+              <w:left w:val="single" w:sz="8" w:space="0" w:color="auto"/>
+              <w:bottom w:val="single" w:sz="8" w:space="0" w:color="auto"/>
+              <w:right w:val="single" w:sz="8" w:space="0" w:color="auto"/>
+            </w:tcBorders>
+            <w:shd w:val="clear" w:color="000000" w:fill="8EA9DB"/>
+            <w:vAlign w:val="center"/>
+            <w:hideMark/>
+          </w:tcPr>
+          <w:p>
+            <w:pPr>
+              <w:rPr>
+                <w:rFonts w:ascii="Calibri" w:eastAsia="Times New Roman" w:hAnsi="Calibri" w:cs="Calibri"/>
+                <w:color w:val="000000"/>
+                <w:lang w:eastAsia="it-IT"/>
+              </w:rPr>
+            </w:pPr>
+            <w:proofErr w:type="spellStart"/>
+            <w:r>
+              <w:rPr>
+                <w:rFonts w:ascii="Calibri" w:eastAsia="Times New Roman" w:hAnsi="Calibri" w:cs="Calibri"/>
+                <w:color w:val="000000"/>
+                <w:lang w:eastAsia="it-IT"/>
+              </w:rPr>
               <w:lastRenderedPageBreak/>
-              <w:t xml:space="preserve">Sequenza degli eventi alternativa: </w:t>
-            </w:r>
-            <w:proofErr w:type="spellStart"/>
-            <w:r>
-              <w:rPr>
-                <w:rFonts w:ascii="Calibri" w:eastAsia="Times New Roman" w:hAnsi="Calibri" w:cs="Calibri"/>
-                <w:color w:val="000000"/>
-                <w:lang w:eastAsia="it-IT"/>
-              </w:rPr>
-              <w:t>NoleggioCliente</w:t>
-            </w:r>
-            <w:proofErr w:type="spellEnd"/>
-            <w:r>
-              <w:rPr>
-                <w:rFonts w:ascii="Calibri" w:eastAsia="Times New Roman" w:hAnsi="Calibri" w:cs="Calibri"/>
-                <w:color w:val="000000"/>
-                <w:lang w:eastAsia="it-IT"/>
-              </w:rPr>
-              <w:t>:</w:t>
-            </w:r>
-          </w:p>
-        </w:tc>
-      </w:tr>
-      <w:tr>
-        <w:trPr>
-          <w:trHeight w:val="320"/>
-        </w:trPr>
-        <w:tc>
-          <w:tcPr>
-            <w:tcW w:w="8794" w:type="dxa"/>
-            <w:tcBorders>
-              <w:top w:val="nil"/>
-              <w:left w:val="single" w:sz="8" w:space="0" w:color="auto"/>
-              <w:bottom w:val="single" w:sz="8" w:space="0" w:color="auto"/>
-              <w:right w:val="single" w:sz="8" w:space="0" w:color="auto"/>
-            </w:tcBorders>
-            <w:shd w:val="clear" w:color="000000" w:fill="8EA9DB"/>
-            <w:vAlign w:val="center"/>
-            <w:hideMark/>
-          </w:tcPr>
-          <w:p>
-            <w:pPr>
-              <w:rPr>
-                <w:rFonts w:ascii="Calibri" w:eastAsia="Times New Roman" w:hAnsi="Calibri" w:cs="Calibri"/>
-                <w:color w:val="000000"/>
-                <w:lang w:eastAsia="it-IT"/>
-              </w:rPr>
-            </w:pPr>
-            <w:proofErr w:type="spellStart"/>
-            <w:r>
-              <w:rPr>
-                <w:rFonts w:ascii="Calibri" w:eastAsia="Times New Roman" w:hAnsi="Calibri" w:cs="Calibri"/>
-                <w:color w:val="000000"/>
-                <w:lang w:eastAsia="it-IT"/>
-              </w:rPr>
               <w:t>CodiceFiscale</w:t>
             </w:r>
             <w:r>
@@ -24251,6 +24242,23 @@
           </w:p>
           <w:p>
             <w:pPr>
+              <w:rPr>
+                <w:rFonts w:ascii="Calibri" w:eastAsia="Times New Roman" w:hAnsi="Calibri" w:cs="Calibri"/>
+                <w:color w:val="000000"/>
+                <w:lang w:eastAsia="it-IT"/>
+              </w:rPr>
+            </w:pPr>
+            <w:r>
+              <w:rPr>
+                <w:rFonts w:ascii="Calibri" w:eastAsia="Times New Roman" w:hAnsi="Calibri" w:cs="Calibri"/>
+                <w:color w:val="000000"/>
+                <w:lang w:eastAsia="it-IT"/>
+              </w:rPr>
+              <w:t>5 Altrimenti</w:t>
+            </w:r>
+          </w:p>
+          <w:p>
+            <w:pPr>
               <w:ind w:left="708"/>
               <w:rPr>
                 <w:rFonts w:ascii="Calibri" w:eastAsia="Times New Roman" w:hAnsi="Calibri" w:cs="Calibri"/>
@@ -24264,31 +24272,24 @@
                 <w:color w:val="000000"/>
                 <w:lang w:eastAsia="it-IT"/>
               </w:rPr>
-              <w:t>4</w:t>
-            </w:r>
-            <w:r>
-              <w:rPr>
-                <w:rFonts w:ascii="Calibri" w:eastAsia="Times New Roman" w:hAnsi="Calibri" w:cs="Calibri"/>
-                <w:color w:val="000000"/>
-                <w:lang w:eastAsia="it-IT"/>
-              </w:rPr>
-              <w:t>.</w:t>
-            </w:r>
-            <w:r>
-              <w:rPr>
-                <w:rFonts w:ascii="Calibri" w:eastAsia="Times New Roman" w:hAnsi="Calibri" w:cs="Calibri"/>
-                <w:color w:val="000000"/>
-                <w:lang w:eastAsia="it-IT"/>
-              </w:rPr>
-              <w:t>4</w:t>
-            </w:r>
-            <w:r>
-              <w:rPr>
-                <w:rFonts w:ascii="Calibri" w:eastAsia="Times New Roman" w:hAnsi="Calibri" w:cs="Calibri"/>
-                <w:color w:val="000000"/>
-                <w:lang w:eastAsia="it-IT"/>
-              </w:rPr>
-              <w:t xml:space="preserve"> il sistema emette fattura </w:t>
+              <w:t>5.1 il cliente non paga nulla</w:t>
+            </w:r>
+          </w:p>
+          <w:p>
+            <w:pPr>
+              <w:rPr>
+                <w:rFonts w:ascii="Calibri" w:eastAsia="Times New Roman" w:hAnsi="Calibri" w:cs="Calibri"/>
+                <w:color w:val="000000"/>
+                <w:lang w:eastAsia="it-IT"/>
+              </w:rPr>
+            </w:pPr>
+            <w:r>
+              <w:rPr>
+                <w:rFonts w:ascii="Calibri" w:eastAsia="Times New Roman" w:hAnsi="Calibri" w:cs="Calibri"/>
+                <w:color w:val="000000"/>
+                <w:lang w:eastAsia="it-IT"/>
+              </w:rPr>
+              <w:t>6. Se il cliente richiede la fattura</w:t>
             </w:r>
           </w:p>
           <w:p>
@@ -24306,48 +24307,7 @@
                 <w:color w:val="000000"/>
                 <w:lang w:eastAsia="it-IT"/>
               </w:rPr>
-              <w:t>4</w:t>
-            </w:r>
-            <w:r>
-              <w:rPr>
-                <w:rFonts w:ascii="Calibri" w:eastAsia="Times New Roman" w:hAnsi="Calibri" w:cs="Calibri"/>
-                <w:color w:val="000000"/>
-                <w:lang w:eastAsia="it-IT"/>
-              </w:rPr>
-              <w:t>.</w:t>
-            </w:r>
-            <w:r>
-              <w:rPr>
-                <w:rFonts w:ascii="Calibri" w:eastAsia="Times New Roman" w:hAnsi="Calibri" w:cs="Calibri"/>
-                <w:color w:val="000000"/>
-                <w:lang w:eastAsia="it-IT"/>
-              </w:rPr>
-              <w:t xml:space="preserve">5 </w:t>
-            </w:r>
-            <w:r>
-              <w:rPr>
-                <w:rFonts w:ascii="Calibri" w:eastAsia="Times New Roman" w:hAnsi="Calibri" w:cs="Calibri"/>
-                <w:color w:val="000000"/>
-                <w:lang w:eastAsia="it-IT"/>
-              </w:rPr>
-              <w:t>l’operatore registra la fattura emessa</w:t>
-            </w:r>
-          </w:p>
-          <w:p>
-            <w:pPr>
-              <w:rPr>
-                <w:rFonts w:ascii="Calibri" w:eastAsia="Times New Roman" w:hAnsi="Calibri" w:cs="Calibri"/>
-                <w:color w:val="000000"/>
-                <w:lang w:eastAsia="it-IT"/>
-              </w:rPr>
-            </w:pPr>
-            <w:r>
-              <w:rPr>
-                <w:rFonts w:ascii="Calibri" w:eastAsia="Times New Roman" w:hAnsi="Calibri" w:cs="Calibri"/>
-                <w:color w:val="000000"/>
-                <w:lang w:eastAsia="it-IT"/>
-              </w:rPr>
-              <w:t>5 Altrimenti</w:t>
+              <w:t>6.1 il sistema emette fattura</w:t>
             </w:r>
           </w:p>
           <w:p>
@@ -24365,24 +24325,75 @@
                 <w:color w:val="000000"/>
                 <w:lang w:eastAsia="it-IT"/>
               </w:rPr>
-              <w:t>5.1 il cliente non paga nulla</w:t>
-            </w:r>
-          </w:p>
-          <w:p>
-            <w:pPr>
-              <w:rPr>
-                <w:rFonts w:ascii="Calibri" w:eastAsia="Times New Roman" w:hAnsi="Calibri" w:cs="Calibri"/>
-                <w:color w:val="000000"/>
-                <w:lang w:eastAsia="it-IT"/>
-              </w:rPr>
-            </w:pPr>
-            <w:r>
-              <w:rPr>
-                <w:rFonts w:ascii="Calibri" w:eastAsia="Times New Roman" w:hAnsi="Calibri" w:cs="Calibri"/>
-                <w:color w:val="000000"/>
-                <w:lang w:eastAsia="it-IT"/>
-              </w:rPr>
-              <w:t>6</w:t>
+              <w:t>6.2 l’operatore registra la fattura emessa</w:t>
+            </w:r>
+          </w:p>
+          <w:p>
+            <w:pPr>
+              <w:rPr>
+                <w:rFonts w:ascii="Calibri" w:eastAsia="Times New Roman" w:hAnsi="Calibri" w:cs="Calibri"/>
+                <w:color w:val="000000"/>
+                <w:lang w:eastAsia="it-IT"/>
+              </w:rPr>
+            </w:pPr>
+            <w:r>
+              <w:rPr>
+                <w:rFonts w:ascii="Calibri" w:eastAsia="Times New Roman" w:hAnsi="Calibri" w:cs="Calibri"/>
+                <w:color w:val="000000"/>
+                <w:lang w:eastAsia="it-IT"/>
+              </w:rPr>
+              <w:t xml:space="preserve">7. Altrimenti </w:t>
+            </w:r>
+          </w:p>
+          <w:p>
+            <w:pPr>
+              <w:ind w:left="708"/>
+              <w:rPr>
+                <w:rFonts w:ascii="Calibri" w:eastAsia="Times New Roman" w:hAnsi="Calibri" w:cs="Calibri"/>
+                <w:color w:val="000000"/>
+                <w:lang w:eastAsia="it-IT"/>
+              </w:rPr>
+            </w:pPr>
+            <w:r>
+              <w:rPr>
+                <w:rFonts w:ascii="Calibri" w:eastAsia="Times New Roman" w:hAnsi="Calibri" w:cs="Calibri"/>
+                <w:color w:val="000000"/>
+                <w:lang w:eastAsia="it-IT"/>
+              </w:rPr>
+              <w:t xml:space="preserve">7.1 l’operatore emette </w:t>
+            </w:r>
+            <w:r>
+              <w:rPr>
+                <w:rFonts w:ascii="Calibri" w:eastAsia="Times New Roman" w:hAnsi="Calibri" w:cs="Calibri"/>
+                <w:color w:val="000000"/>
+                <w:lang w:eastAsia="it-IT"/>
+              </w:rPr>
+              <w:t xml:space="preserve">lo </w:t>
+            </w:r>
+            <w:r>
+              <w:rPr>
+                <w:rFonts w:ascii="Calibri" w:eastAsia="Times New Roman" w:hAnsi="Calibri" w:cs="Calibri"/>
+                <w:color w:val="000000"/>
+                <w:lang w:eastAsia="it-IT"/>
+              </w:rPr>
+              <w:t>scontrino</w:t>
+            </w:r>
+          </w:p>
+          <w:p>
+            <w:pPr>
+              <w:rPr>
+                <w:rFonts w:ascii="Calibri" w:eastAsia="Times New Roman" w:hAnsi="Calibri" w:cs="Calibri"/>
+                <w:color w:val="000000"/>
+                <w:lang w:eastAsia="it-IT"/>
+              </w:rPr>
+            </w:pPr>
+            <w:r>
+              <w:rPr>
+                <w:rFonts w:ascii="Calibri" w:eastAsia="Times New Roman" w:hAnsi="Calibri" w:cs="Calibri"/>
+                <w:color w:val="000000"/>
+                <w:lang w:eastAsia="it-IT"/>
+              </w:rPr>
+              <w:t>8</w:t>
             </w:r>
             <w:r>
               <w:rPr>
@@ -24407,7 +24418,7 @@
                 <w:color w:val="000000"/>
                 <w:lang w:eastAsia="it-IT"/>
               </w:rPr>
-              <w:t>7</w:t>
+              <w:t>9</w:t>
             </w:r>
             <w:r>
               <w:rPr>
@@ -24448,7 +24459,7 @@
                 <w:color w:val="000000"/>
                 <w:lang w:eastAsia="it-IT"/>
               </w:rPr>
-              <w:t>8</w:t>
+              <w:t>10</w:t>
             </w:r>
             <w:r>
               <w:rPr>
@@ -24791,9 +24802,6 @@
         </w:tc>
       </w:tr>
     </w:tbl>
-    <w:p/>
-    <w:p/>
-    <w:p/>
     <w:p/>
     <w:p/>
     <w:p/>

</xml_diff>